<commit_message>
Introdução a Web Services
</commit_message>
<xml_diff>
--- a/Alura/Servlets/Notas-Servlets.docx
+++ b/Alura/Servlets/Notas-Servlets.docx
@@ -3934,6 +3934,536 @@
         <w:t>FilterChain</w:t>
       </w:r>
       <w:proofErr w:type="spellEnd"/>
+    </w:p>
+    <w:p>
+      <w:pPr>
+        <w:pStyle w:val="PargrafodaLista"/>
+        <w:numPr>
+          <w:ilvl w:val="0"/>
+          <w:numId w:val="6"/>
+        </w:numPr>
+        <w:shd w:val="clear" w:color="auto" w:fill="FFFFFF"/>
+        <w:spacing w:before="60" w:after="60" w:line="240" w:lineRule="auto"/>
+        <w:rPr>
+          <w:rFonts w:eastAsia="Times New Roman" w:cstheme="minorHAnsi"/>
+          <w:color w:val="3D464D"/>
+          <w:sz w:val="24"/>
+          <w:szCs w:val="24"/>
+          <w:lang w:eastAsia="pt-BR"/>
+        </w:rPr>
+      </w:pPr>
+      <w:r>
+        <w:rPr>
+          <w:rFonts w:eastAsia="Times New Roman" w:cstheme="minorHAnsi"/>
+          <w:color w:val="3D464D"/>
+          <w:sz w:val="24"/>
+          <w:szCs w:val="24"/>
+          <w:lang w:eastAsia="pt-BR"/>
+        </w:rPr>
+        <w:t xml:space="preserve">Que </w:t>
+      </w:r>
+      <w:proofErr w:type="gramStart"/>
+      <w:r>
+        <w:rPr>
+          <w:rFonts w:eastAsia="Times New Roman" w:cstheme="minorHAnsi"/>
+          <w:color w:val="3D464D"/>
+          <w:sz w:val="24"/>
+          <w:szCs w:val="24"/>
+          <w:lang w:eastAsia="pt-BR"/>
+        </w:rPr>
+        <w:t>um web</w:t>
+      </w:r>
+      <w:proofErr w:type="gramEnd"/>
+      <w:r>
+        <w:rPr>
+          <w:rFonts w:eastAsia="Times New Roman" w:cstheme="minorHAnsi"/>
+          <w:color w:val="3D464D"/>
+          <w:sz w:val="24"/>
+          <w:szCs w:val="24"/>
+          <w:lang w:eastAsia="pt-BR"/>
+        </w:rPr>
+        <w:t xml:space="preserve"> </w:t>
+      </w:r>
+      <w:proofErr w:type="spellStart"/>
+      <w:r>
+        <w:rPr>
+          <w:rFonts w:eastAsia="Times New Roman" w:cstheme="minorHAnsi"/>
+          <w:color w:val="3D464D"/>
+          <w:sz w:val="24"/>
+          <w:szCs w:val="24"/>
+          <w:lang w:eastAsia="pt-BR"/>
+        </w:rPr>
+        <w:t>service</w:t>
+      </w:r>
+      <w:proofErr w:type="spellEnd"/>
+      <w:r>
+        <w:rPr>
+          <w:rFonts w:eastAsia="Times New Roman" w:cstheme="minorHAnsi"/>
+          <w:color w:val="3D464D"/>
+          <w:sz w:val="24"/>
+          <w:szCs w:val="24"/>
+          <w:lang w:eastAsia="pt-BR"/>
+        </w:rPr>
+        <w:t xml:space="preserve"> usa HTML, JSON ou XML como retorno</w:t>
+      </w:r>
+    </w:p>
+    <w:p>
+      <w:pPr>
+        <w:pStyle w:val="PargrafodaLista"/>
+        <w:numPr>
+          <w:ilvl w:val="0"/>
+          <w:numId w:val="6"/>
+        </w:numPr>
+        <w:shd w:val="clear" w:color="auto" w:fill="FFFFFF"/>
+        <w:spacing w:before="60" w:after="60" w:line="240" w:lineRule="auto"/>
+        <w:rPr>
+          <w:rFonts w:eastAsia="Times New Roman" w:cstheme="minorHAnsi"/>
+          <w:color w:val="3D464D"/>
+          <w:sz w:val="24"/>
+          <w:szCs w:val="24"/>
+          <w:lang w:eastAsia="pt-BR"/>
+        </w:rPr>
+      </w:pPr>
+      <w:r>
+        <w:rPr>
+          <w:rFonts w:eastAsia="Times New Roman" w:cstheme="minorHAnsi"/>
+          <w:color w:val="3D464D"/>
+          <w:sz w:val="24"/>
+          <w:szCs w:val="24"/>
+          <w:lang w:eastAsia="pt-BR"/>
+        </w:rPr>
+        <w:t xml:space="preserve">Que </w:t>
+      </w:r>
+      <w:proofErr w:type="gramStart"/>
+      <w:r>
+        <w:rPr>
+          <w:rFonts w:eastAsia="Times New Roman" w:cstheme="minorHAnsi"/>
+          <w:color w:val="3D464D"/>
+          <w:sz w:val="24"/>
+          <w:szCs w:val="24"/>
+          <w:lang w:eastAsia="pt-BR"/>
+        </w:rPr>
+        <w:t>um web</w:t>
+      </w:r>
+      <w:proofErr w:type="gramEnd"/>
+      <w:r>
+        <w:rPr>
+          <w:rFonts w:eastAsia="Times New Roman" w:cstheme="minorHAnsi"/>
+          <w:color w:val="3D464D"/>
+          <w:sz w:val="24"/>
+          <w:szCs w:val="24"/>
+          <w:lang w:eastAsia="pt-BR"/>
+        </w:rPr>
+        <w:t xml:space="preserve"> </w:t>
+      </w:r>
+      <w:proofErr w:type="spellStart"/>
+      <w:r>
+        <w:rPr>
+          <w:rFonts w:eastAsia="Times New Roman" w:cstheme="minorHAnsi"/>
+          <w:color w:val="3D464D"/>
+          <w:sz w:val="24"/>
+          <w:szCs w:val="24"/>
+          <w:lang w:eastAsia="pt-BR"/>
+        </w:rPr>
+        <w:t>service</w:t>
+      </w:r>
+      <w:proofErr w:type="spellEnd"/>
+      <w:r>
+        <w:rPr>
+          <w:rFonts w:eastAsia="Times New Roman" w:cstheme="minorHAnsi"/>
+          <w:color w:val="3D464D"/>
+          <w:sz w:val="24"/>
+          <w:szCs w:val="24"/>
+          <w:lang w:eastAsia="pt-BR"/>
+        </w:rPr>
+        <w:t xml:space="preserve"> oferece alguma funcionalidade para seu cliente</w:t>
+      </w:r>
+    </w:p>
+    <w:p>
+      <w:pPr>
+        <w:pStyle w:val="PargrafodaLista"/>
+        <w:numPr>
+          <w:ilvl w:val="0"/>
+          <w:numId w:val="6"/>
+        </w:numPr>
+        <w:shd w:val="clear" w:color="auto" w:fill="FFFFFF"/>
+        <w:spacing w:before="60" w:after="60" w:line="240" w:lineRule="auto"/>
+        <w:rPr>
+          <w:rFonts w:eastAsia="Times New Roman" w:cstheme="minorHAnsi"/>
+          <w:color w:val="3D464D"/>
+          <w:sz w:val="24"/>
+          <w:szCs w:val="24"/>
+          <w:lang w:eastAsia="pt-BR"/>
+        </w:rPr>
+      </w:pPr>
+      <w:r>
+        <w:rPr>
+          <w:rFonts w:eastAsia="Times New Roman" w:cstheme="minorHAnsi"/>
+          <w:color w:val="3D464D"/>
+          <w:sz w:val="24"/>
+          <w:szCs w:val="24"/>
+          <w:lang w:eastAsia="pt-BR"/>
+        </w:rPr>
+        <w:t xml:space="preserve">Que </w:t>
+      </w:r>
+      <w:proofErr w:type="gramStart"/>
+      <w:r>
+        <w:rPr>
+          <w:rFonts w:eastAsia="Times New Roman" w:cstheme="minorHAnsi"/>
+          <w:color w:val="3D464D"/>
+          <w:sz w:val="24"/>
+          <w:szCs w:val="24"/>
+          <w:lang w:eastAsia="pt-BR"/>
+        </w:rPr>
+        <w:t>um web</w:t>
+      </w:r>
+      <w:proofErr w:type="gramEnd"/>
+      <w:r>
+        <w:rPr>
+          <w:rFonts w:eastAsia="Times New Roman" w:cstheme="minorHAnsi"/>
+          <w:color w:val="3D464D"/>
+          <w:sz w:val="24"/>
+          <w:szCs w:val="24"/>
+          <w:lang w:eastAsia="pt-BR"/>
+        </w:rPr>
+        <w:t xml:space="preserve"> </w:t>
+      </w:r>
+      <w:proofErr w:type="spellStart"/>
+      <w:r>
+        <w:rPr>
+          <w:rFonts w:eastAsia="Times New Roman" w:cstheme="minorHAnsi"/>
+          <w:color w:val="3D464D"/>
+          <w:sz w:val="24"/>
+          <w:szCs w:val="24"/>
+          <w:lang w:eastAsia="pt-BR"/>
+        </w:rPr>
+        <w:t>service</w:t>
+      </w:r>
+      <w:proofErr w:type="spellEnd"/>
+      <w:r>
+        <w:rPr>
+          <w:rFonts w:eastAsia="Times New Roman" w:cstheme="minorHAnsi"/>
+          <w:color w:val="3D464D"/>
+          <w:sz w:val="24"/>
+          <w:szCs w:val="24"/>
+          <w:lang w:eastAsia="pt-BR"/>
+        </w:rPr>
+        <w:t xml:space="preserve"> é útil quando precisa oferecer uma funcionalidade para cliente diferentes</w:t>
+      </w:r>
+    </w:p>
+    <w:p>
+      <w:pPr>
+        <w:pStyle w:val="PargrafodaLista"/>
+        <w:numPr>
+          <w:ilvl w:val="0"/>
+          <w:numId w:val="6"/>
+        </w:numPr>
+        <w:shd w:val="clear" w:color="auto" w:fill="FFFFFF"/>
+        <w:spacing w:before="60" w:after="60" w:line="240" w:lineRule="auto"/>
+        <w:rPr>
+          <w:rFonts w:eastAsia="Times New Roman" w:cstheme="minorHAnsi"/>
+          <w:color w:val="3D464D"/>
+          <w:sz w:val="24"/>
+          <w:szCs w:val="24"/>
+          <w:lang w:eastAsia="pt-BR"/>
+        </w:rPr>
+      </w:pPr>
+      <w:r>
+        <w:rPr>
+          <w:rFonts w:eastAsia="Times New Roman" w:cstheme="minorHAnsi"/>
+          <w:color w:val="3D464D"/>
+          <w:sz w:val="24"/>
+          <w:szCs w:val="24"/>
+          <w:lang w:eastAsia="pt-BR"/>
+        </w:rPr>
+        <w:t xml:space="preserve">Que para </w:t>
+      </w:r>
+      <w:proofErr w:type="gramStart"/>
+      <w:r>
+        <w:rPr>
+          <w:rFonts w:eastAsia="Times New Roman" w:cstheme="minorHAnsi"/>
+          <w:color w:val="3D464D"/>
+          <w:sz w:val="24"/>
+          <w:szCs w:val="24"/>
+          <w:lang w:eastAsia="pt-BR"/>
+        </w:rPr>
+        <w:t>o web</w:t>
+      </w:r>
+      <w:proofErr w:type="gramEnd"/>
+      <w:r>
+        <w:rPr>
+          <w:rFonts w:eastAsia="Times New Roman" w:cstheme="minorHAnsi"/>
+          <w:color w:val="3D464D"/>
+          <w:sz w:val="24"/>
+          <w:szCs w:val="24"/>
+          <w:lang w:eastAsia="pt-BR"/>
+        </w:rPr>
+        <w:t xml:space="preserve"> </w:t>
+      </w:r>
+      <w:proofErr w:type="spellStart"/>
+      <w:r>
+        <w:rPr>
+          <w:rFonts w:eastAsia="Times New Roman" w:cstheme="minorHAnsi"/>
+          <w:color w:val="3D464D"/>
+          <w:sz w:val="24"/>
+          <w:szCs w:val="24"/>
+          <w:lang w:eastAsia="pt-BR"/>
+        </w:rPr>
+        <w:t>service</w:t>
+      </w:r>
+      <w:proofErr w:type="spellEnd"/>
+      <w:r>
+        <w:rPr>
+          <w:rFonts w:eastAsia="Times New Roman" w:cstheme="minorHAnsi"/>
+          <w:color w:val="3D464D"/>
+          <w:sz w:val="24"/>
+          <w:szCs w:val="24"/>
+          <w:lang w:eastAsia="pt-BR"/>
+        </w:rPr>
+        <w:t xml:space="preserve"> não importa se o cliente foi escrito em Java, C# ou outra linguagem, pois usamos um protocolo e formatos independentes da plataforma</w:t>
+      </w:r>
+    </w:p>
+    <w:p>
+      <w:pPr>
+        <w:pStyle w:val="PargrafodaLista"/>
+        <w:numPr>
+          <w:ilvl w:val="0"/>
+          <w:numId w:val="6"/>
+        </w:numPr>
+        <w:shd w:val="clear" w:color="auto" w:fill="FFFFFF"/>
+        <w:spacing w:before="60" w:after="60" w:line="240" w:lineRule="auto"/>
+        <w:rPr>
+          <w:rFonts w:eastAsia="Times New Roman" w:cstheme="minorHAnsi"/>
+          <w:color w:val="3D464D"/>
+          <w:sz w:val="24"/>
+          <w:szCs w:val="24"/>
+          <w:lang w:eastAsia="pt-BR"/>
+        </w:rPr>
+      </w:pPr>
+      <w:r>
+        <w:rPr>
+          <w:rFonts w:eastAsia="Times New Roman" w:cstheme="minorHAnsi"/>
+          <w:color w:val="3D464D"/>
+          <w:sz w:val="24"/>
+          <w:szCs w:val="24"/>
+          <w:lang w:eastAsia="pt-BR"/>
+        </w:rPr>
+        <w:t>Como gerar JSON no código Java através de GSON</w:t>
+      </w:r>
+    </w:p>
+    <w:p>
+      <w:pPr>
+        <w:pStyle w:val="PargrafodaLista"/>
+        <w:numPr>
+          <w:ilvl w:val="0"/>
+          <w:numId w:val="6"/>
+        </w:numPr>
+        <w:shd w:val="clear" w:color="auto" w:fill="FFFFFF"/>
+        <w:spacing w:before="60" w:after="60" w:line="240" w:lineRule="auto"/>
+        <w:rPr>
+          <w:rFonts w:eastAsia="Times New Roman" w:cstheme="minorHAnsi"/>
+          <w:color w:val="3D464D"/>
+          <w:sz w:val="24"/>
+          <w:szCs w:val="24"/>
+          <w:lang w:eastAsia="pt-BR"/>
+        </w:rPr>
+      </w:pPr>
+      <w:r>
+        <w:rPr>
+          <w:rFonts w:eastAsia="Times New Roman" w:cstheme="minorHAnsi"/>
+          <w:color w:val="3D464D"/>
+          <w:sz w:val="24"/>
+          <w:szCs w:val="24"/>
+          <w:lang w:eastAsia="pt-BR"/>
+        </w:rPr>
+        <w:t xml:space="preserve">Como gerar XML no código Java através de </w:t>
+      </w:r>
+      <w:proofErr w:type="spellStart"/>
+      <w:r>
+        <w:rPr>
+          <w:rFonts w:eastAsia="Times New Roman" w:cstheme="minorHAnsi"/>
+          <w:color w:val="3D464D"/>
+          <w:sz w:val="24"/>
+          <w:szCs w:val="24"/>
+          <w:lang w:eastAsia="pt-BR"/>
+        </w:rPr>
+        <w:t>XStream</w:t>
+      </w:r>
+      <w:proofErr w:type="spellEnd"/>
+    </w:p>
+    <w:p>
+      <w:pPr>
+        <w:pStyle w:val="PargrafodaLista"/>
+        <w:numPr>
+          <w:ilvl w:val="0"/>
+          <w:numId w:val="6"/>
+        </w:numPr>
+        <w:shd w:val="clear" w:color="auto" w:fill="FFFFFF"/>
+        <w:spacing w:before="60" w:after="60" w:line="240" w:lineRule="auto"/>
+        <w:rPr>
+          <w:rFonts w:eastAsia="Times New Roman" w:cstheme="minorHAnsi"/>
+          <w:color w:val="3D464D"/>
+          <w:sz w:val="24"/>
+          <w:szCs w:val="24"/>
+          <w:lang w:eastAsia="pt-BR"/>
+        </w:rPr>
+      </w:pPr>
+      <w:r>
+        <w:rPr>
+          <w:rFonts w:eastAsia="Times New Roman" w:cstheme="minorHAnsi"/>
+          <w:color w:val="3D464D"/>
+          <w:sz w:val="24"/>
+          <w:szCs w:val="24"/>
+          <w:lang w:eastAsia="pt-BR"/>
+        </w:rPr>
+        <w:t xml:space="preserve">Como escrever </w:t>
+      </w:r>
+      <w:proofErr w:type="gramStart"/>
+      <w:r>
+        <w:rPr>
+          <w:rFonts w:eastAsia="Times New Roman" w:cstheme="minorHAnsi"/>
+          <w:color w:val="3D464D"/>
+          <w:sz w:val="24"/>
+          <w:szCs w:val="24"/>
+          <w:lang w:eastAsia="pt-BR"/>
+        </w:rPr>
+        <w:t>um web</w:t>
+      </w:r>
+      <w:proofErr w:type="gramEnd"/>
+      <w:r>
+        <w:rPr>
+          <w:rFonts w:eastAsia="Times New Roman" w:cstheme="minorHAnsi"/>
+          <w:color w:val="3D464D"/>
+          <w:sz w:val="24"/>
+          <w:szCs w:val="24"/>
+          <w:lang w:eastAsia="pt-BR"/>
+        </w:rPr>
+        <w:t xml:space="preserve"> </w:t>
+      </w:r>
+      <w:proofErr w:type="spellStart"/>
+      <w:r>
+        <w:rPr>
+          <w:rFonts w:eastAsia="Times New Roman" w:cstheme="minorHAnsi"/>
+          <w:color w:val="3D464D"/>
+          <w:sz w:val="24"/>
+          <w:szCs w:val="24"/>
+          <w:lang w:eastAsia="pt-BR"/>
+        </w:rPr>
+        <w:t>service</w:t>
+      </w:r>
+      <w:proofErr w:type="spellEnd"/>
+      <w:r>
+        <w:rPr>
+          <w:rFonts w:eastAsia="Times New Roman" w:cstheme="minorHAnsi"/>
+          <w:color w:val="3D464D"/>
+          <w:sz w:val="24"/>
+          <w:szCs w:val="24"/>
+          <w:lang w:eastAsia="pt-BR"/>
+        </w:rPr>
+        <w:t xml:space="preserve"> através de um </w:t>
+      </w:r>
+      <w:proofErr w:type="spellStart"/>
+      <w:r>
+        <w:rPr>
+          <w:rFonts w:eastAsia="Times New Roman" w:cstheme="minorHAnsi"/>
+          <w:color w:val="3D464D"/>
+          <w:sz w:val="24"/>
+          <w:szCs w:val="24"/>
+          <w:lang w:eastAsia="pt-BR"/>
+        </w:rPr>
+        <w:t>HttpServlet</w:t>
+      </w:r>
+      <w:proofErr w:type="spellEnd"/>
+    </w:p>
+    <w:p>
+      <w:pPr>
+        <w:pStyle w:val="PargrafodaLista"/>
+        <w:numPr>
+          <w:ilvl w:val="0"/>
+          <w:numId w:val="6"/>
+        </w:numPr>
+        <w:shd w:val="clear" w:color="auto" w:fill="FFFFFF"/>
+        <w:spacing w:before="60" w:after="60" w:line="240" w:lineRule="auto"/>
+        <w:rPr>
+          <w:rFonts w:eastAsia="Times New Roman" w:cstheme="minorHAnsi"/>
+          <w:color w:val="3D464D"/>
+          <w:sz w:val="24"/>
+          <w:szCs w:val="24"/>
+          <w:lang w:eastAsia="pt-BR"/>
+        </w:rPr>
+      </w:pPr>
+      <w:r>
+        <w:rPr>
+          <w:rFonts w:eastAsia="Times New Roman" w:cstheme="minorHAnsi"/>
+          <w:color w:val="3D464D"/>
+          <w:sz w:val="24"/>
+          <w:szCs w:val="24"/>
+          <w:lang w:eastAsia="pt-BR"/>
+        </w:rPr>
+        <w:t xml:space="preserve">Como criar um cliente HTTP a partir do código Java, usando a biblioteca Apache </w:t>
+      </w:r>
+      <w:proofErr w:type="spellStart"/>
+      <w:r>
+        <w:rPr>
+          <w:rFonts w:eastAsia="Times New Roman" w:cstheme="minorHAnsi"/>
+          <w:color w:val="3D464D"/>
+          <w:sz w:val="24"/>
+          <w:szCs w:val="24"/>
+          <w:lang w:eastAsia="pt-BR"/>
+        </w:rPr>
+        <w:t>HttpClient</w:t>
+      </w:r>
+      <w:proofErr w:type="spellEnd"/>
+    </w:p>
+    <w:p>
+      <w:pPr>
+        <w:pStyle w:val="PargrafodaLista"/>
+        <w:numPr>
+          <w:ilvl w:val="0"/>
+          <w:numId w:val="6"/>
+        </w:numPr>
+        <w:shd w:val="clear" w:color="auto" w:fill="FFFFFF"/>
+        <w:spacing w:before="60" w:after="60" w:line="240" w:lineRule="auto"/>
+        <w:rPr>
+          <w:rFonts w:eastAsia="Times New Roman" w:cstheme="minorHAnsi"/>
+          <w:color w:val="3D464D"/>
+          <w:sz w:val="24"/>
+          <w:szCs w:val="24"/>
+          <w:lang w:eastAsia="pt-BR"/>
+        </w:rPr>
+      </w:pPr>
+      <w:r>
+        <w:rPr>
+          <w:rFonts w:eastAsia="Times New Roman" w:cstheme="minorHAnsi"/>
+          <w:color w:val="3D464D"/>
+          <w:sz w:val="24"/>
+          <w:szCs w:val="24"/>
+          <w:lang w:eastAsia="pt-BR"/>
+        </w:rPr>
+        <w:t xml:space="preserve">Como gerar JSON ou XML a partir do cabeçalho </w:t>
+      </w:r>
+      <w:proofErr w:type="spellStart"/>
+      <w:r>
+        <w:rPr>
+          <w:rFonts w:eastAsia="Times New Roman" w:cstheme="minorHAnsi"/>
+          <w:color w:val="3D464D"/>
+          <w:sz w:val="24"/>
+          <w:szCs w:val="24"/>
+          <w:lang w:eastAsia="pt-BR"/>
+        </w:rPr>
+        <w:t>Accept</w:t>
+      </w:r>
+      <w:proofErr w:type="spellEnd"/>
+      <w:r>
+        <w:rPr>
+          <w:rFonts w:eastAsia="Times New Roman" w:cstheme="minorHAnsi"/>
+          <w:color w:val="3D464D"/>
+          <w:sz w:val="24"/>
+          <w:szCs w:val="24"/>
+          <w:lang w:eastAsia="pt-BR"/>
+        </w:rPr>
+        <w:t xml:space="preserve"> da requisição</w:t>
+      </w:r>
     </w:p>
     <w:p>
       <w:pPr>

</xml_diff>